<commit_message>
finish exercise 2.58 of sicp
</commit_message>
<xml_diff>
--- a/Sideline/初中数学/九年级/圆/圆与直线相切.docx
+++ b/Sideline/初中数学/九年级/圆/圆与直线相切.docx
@@ -103,8 +103,9 @@
           </wp:inline>
         </w:drawing>
       </w:r>
-    </w:p>
-    <w:p/>
+      <w:bookmarkStart w:id="0" w:name="_GoBack"/>
+      <w:bookmarkEnd w:id="0"/>
+    </w:p>
     <w:p>
       <w:r>
         <w:drawing>
@@ -150,22 +151,21 @@
         </w:drawing>
       </w:r>
     </w:p>
-    <w:p/>
-    <w:p>
-      <w:r>
-        <w:drawing>
-          <wp:inline distT="0" distB="0" distL="114300" distR="114300">
-            <wp:extent cx="5486400" cy="1435100"/>
-            <wp:effectExtent l="0" t="0" r="0" b="12700"/>
-            <wp:docPr id="10" name="图片 10"/>
-            <wp:cNvGraphicFramePr>
-              <a:graphicFrameLocks xmlns:a="http://schemas.openxmlformats.org/drawingml/2006/main" noChangeAspect="1"/>
-            </wp:cNvGraphicFramePr>
-            <a:graphic xmlns:a="http://schemas.openxmlformats.org/drawingml/2006/main">
-              <a:graphicData uri="http://schemas.openxmlformats.org/drawingml/2006/picture">
-                <pic:pic xmlns:pic="http://schemas.openxmlformats.org/drawingml/2006/picture">
-                  <pic:nvPicPr>
-                    <pic:cNvPr id="10" name="图片 10"/>
+    <w:p>
+      <w:r>
+        <w:drawing>
+          <wp:inline distT="0" distB="0" distL="114300" distR="114300">
+            <wp:extent cx="5475605" cy="2326640"/>
+            <wp:effectExtent l="0" t="0" r="10795" b="16510"/>
+            <wp:docPr id="11" name="图片 1"/>
+            <wp:cNvGraphicFramePr>
+              <a:graphicFrameLocks xmlns:a="http://schemas.openxmlformats.org/drawingml/2006/main" noChangeAspect="1"/>
+            </wp:cNvGraphicFramePr>
+            <a:graphic xmlns:a="http://schemas.openxmlformats.org/drawingml/2006/main">
+              <a:graphicData uri="http://schemas.openxmlformats.org/drawingml/2006/picture">
+                <pic:pic xmlns:pic="http://schemas.openxmlformats.org/drawingml/2006/picture">
+                  <pic:nvPicPr>
+                    <pic:cNvPr id="11" name="图片 1"/>
                     <pic:cNvPicPr>
                       <a:picLocks noChangeAspect="1"/>
                     </pic:cNvPicPr>
@@ -179,7 +179,7 @@
                   <pic:spPr>
                     <a:xfrm>
                       <a:off x="0" y="0"/>
-                      <a:ext cx="5486400" cy="1435100"/>
+                      <a:ext cx="5475605" cy="2326640"/>
                     </a:xfrm>
                     <a:prstGeom prst="rect">
                       <a:avLst/>
@@ -736,6 +736,7 @@
         </w:drawing>
       </w:r>
     </w:p>
+    <w:p/>
     <w:p>
       <w:r>
         <w:drawing>
@@ -791,17 +792,17 @@
       <w:r>
         <w:drawing>
           <wp:inline distT="0" distB="0" distL="114300" distR="114300">
-            <wp:extent cx="5482590" cy="1644650"/>
-            <wp:effectExtent l="0" t="0" r="3810" b="12700"/>
-            <wp:docPr id="30" name="图片 30"/>
-            <wp:cNvGraphicFramePr>
-              <a:graphicFrameLocks xmlns:a="http://schemas.openxmlformats.org/drawingml/2006/main" noChangeAspect="1"/>
-            </wp:cNvGraphicFramePr>
-            <a:graphic xmlns:a="http://schemas.openxmlformats.org/drawingml/2006/main">
-              <a:graphicData uri="http://schemas.openxmlformats.org/drawingml/2006/picture">
-                <pic:pic xmlns:pic="http://schemas.openxmlformats.org/drawingml/2006/picture">
-                  <pic:nvPicPr>
-                    <pic:cNvPr id="30" name="图片 30"/>
+            <wp:extent cx="5473065" cy="1990090"/>
+            <wp:effectExtent l="0" t="0" r="13335" b="10160"/>
+            <wp:docPr id="6" name="图片 1"/>
+            <wp:cNvGraphicFramePr>
+              <a:graphicFrameLocks xmlns:a="http://schemas.openxmlformats.org/drawingml/2006/main" noChangeAspect="1"/>
+            </wp:cNvGraphicFramePr>
+            <a:graphic xmlns:a="http://schemas.openxmlformats.org/drawingml/2006/main">
+              <a:graphicData uri="http://schemas.openxmlformats.org/drawingml/2006/picture">
+                <pic:pic xmlns:pic="http://schemas.openxmlformats.org/drawingml/2006/picture">
+                  <pic:nvPicPr>
+                    <pic:cNvPr id="6" name="图片 1"/>
                     <pic:cNvPicPr>
                       <a:picLocks noChangeAspect="1"/>
                     </pic:cNvPicPr>
@@ -815,24 +816,22 @@
                   <pic:spPr>
                     <a:xfrm>
                       <a:off x="0" y="0"/>
-                      <a:ext cx="5482590" cy="1644650"/>
-                    </a:xfrm>
-                    <a:prstGeom prst="rect">
-                      <a:avLst/>
-                    </a:prstGeom>
-                    <a:noFill/>
-                    <a:ln>
-                      <a:noFill/>
-                    </a:ln>
-                  </pic:spPr>
-                </pic:pic>
-              </a:graphicData>
-            </a:graphic>
-          </wp:inline>
-        </w:drawing>
-      </w:r>
-      <w:bookmarkStart w:id="0" w:name="_GoBack"/>
-      <w:bookmarkEnd w:id="0"/>
+                      <a:ext cx="5473065" cy="1990090"/>
+                    </a:xfrm>
+                    <a:prstGeom prst="rect">
+                      <a:avLst/>
+                    </a:prstGeom>
+                    <a:noFill/>
+                    <a:ln>
+                      <a:noFill/>
+                    </a:ln>
+                  </pic:spPr>
+                </pic:pic>
+              </a:graphicData>
+            </a:graphic>
+          </wp:inline>
+        </w:drawing>
+      </w:r>
       <w:r>
         <w:rPr>
           <w:rFonts w:hint="eastAsia"/>
@@ -863,6 +862,7 @@
     <w:p>
       <w:pPr>
         <w:numPr>
+          <w:ilvl w:val="0"/>
           <w:numId w:val="0"/>
         </w:numPr>
         <w:spacing w:after="160" w:line="259" w:lineRule="auto"/>
@@ -875,6 +875,7 @@
     <w:p>
       <w:pPr>
         <w:numPr>
+          <w:ilvl w:val="0"/>
           <w:numId w:val="0"/>
         </w:numPr>
         <w:spacing w:after="160" w:line="259" w:lineRule="auto"/>
@@ -926,6 +927,7 @@
     <w:p>
       <w:pPr>
         <w:numPr>
+          <w:ilvl w:val="0"/>
           <w:numId w:val="0"/>
         </w:numPr>
         <w:spacing w:after="160" w:line="259" w:lineRule="auto"/>
@@ -934,6 +936,7 @@
     <w:p>
       <w:pPr>
         <w:numPr>
+          <w:ilvl w:val="0"/>
           <w:numId w:val="0"/>
         </w:numPr>
         <w:spacing w:after="160" w:line="259" w:lineRule="auto"/>
@@ -985,6 +988,7 @@
     <w:p>
       <w:pPr>
         <w:numPr>
+          <w:ilvl w:val="0"/>
           <w:numId w:val="0"/>
         </w:numPr>
         <w:spacing w:after="160" w:line="259" w:lineRule="auto"/>
@@ -1079,6 +1083,7 @@
     <w:p>
       <w:pPr>
         <w:numPr>
+          <w:ilvl w:val="0"/>
           <w:numId w:val="0"/>
         </w:numPr>
         <w:spacing w:after="160" w:line="259" w:lineRule="auto"/>
@@ -1130,6 +1135,7 @@
     <w:p>
       <w:pPr>
         <w:numPr>
+          <w:ilvl w:val="0"/>
           <w:numId w:val="0"/>
         </w:numPr>
         <w:spacing w:after="160" w:line="259" w:lineRule="auto"/>
@@ -1181,6 +1187,7 @@
     <w:p>
       <w:pPr>
         <w:numPr>
+          <w:ilvl w:val="0"/>
           <w:numId w:val="0"/>
         </w:numPr>
         <w:spacing w:after="160" w:line="259" w:lineRule="auto"/>
@@ -1232,6 +1239,7 @@
     <w:p>
       <w:pPr>
         <w:numPr>
+          <w:ilvl w:val="0"/>
           <w:numId w:val="0"/>
         </w:numPr>
         <w:spacing w:after="160" w:line="259" w:lineRule="auto"/>

</xml_diff>